<commit_message>
Resueltos un par de errores del documento
</commit_message>
<xml_diff>
--- a/documentos/Trabajo-GYNR-Grupo_15.docx
+++ b/documentos/Trabajo-GYNR-Grupo_15.docx
@@ -432,17 +432,8 @@
           <w:sz w:val="28"/>
           <w:szCs w:val="24"/>
         </w:rPr>
-        <w:t xml:space="preserve">Fernando </w:t>
-      </w:r>
-      <w:proofErr w:type="spellStart"/>
-      <w:r>
-        <w:rPr>
-          <w:sz w:val="28"/>
-          <w:szCs w:val="24"/>
-        </w:rPr>
-        <w:t>Matía</w:t>
-      </w:r>
-      <w:proofErr w:type="spellEnd"/>
+        <w:t>Fernando Matía</w:t>
+      </w:r>
     </w:p>
     <w:p>
       <w:pPr>
@@ -2398,21 +2389,12 @@
       <w:r>
         <w:t xml:space="preserve">con la función </w:t>
       </w:r>
-      <w:proofErr w:type="spellStart"/>
       <w:r>
         <w:rPr>
           <w:i/>
           <w:iCs/>
         </w:rPr>
-        <w:t>apoloResetOdometry</w:t>
-      </w:r>
-      <w:proofErr w:type="spellEnd"/>
-      <w:r>
-        <w:rPr>
-          <w:i/>
-          <w:iCs/>
-        </w:rPr>
-        <w:t>(</w:t>
+        <w:t>apoloResetOdometry(</w:t>
       </w:r>
       <w:r>
         <w:rPr>
@@ -2455,21 +2437,12 @@
       <w:r>
         <w:t xml:space="preserve"> proporcionado por la función </w:t>
       </w:r>
-      <w:proofErr w:type="spellStart"/>
       <w:r>
         <w:rPr>
           <w:i/>
           <w:iCs/>
         </w:rPr>
-        <w:t>apoloGetOdometry</w:t>
-      </w:r>
-      <w:proofErr w:type="spellEnd"/>
-      <w:r>
-        <w:rPr>
-          <w:i/>
-          <w:iCs/>
-        </w:rPr>
-        <w:t>()</w:t>
+        <w:t>apoloGetOdometry()</w:t>
       </w:r>
       <w:r>
         <w:t xml:space="preserve"> coincidirá con la estimación de la pose del robot según la odometría.</w:t>
@@ -2601,7 +2574,6 @@
       <w:r>
         <w:t xml:space="preserve"> </w:t>
       </w:r>
-      <w:proofErr w:type="spellStart"/>
       <w:r>
         <w:rPr>
           <w:i/>
@@ -2609,7 +2581,6 @@
         </w:rPr>
         <w:t>apoloGetLocationMRobot</w:t>
       </w:r>
-      <w:proofErr w:type="spellEnd"/>
       <w:r>
         <w:rPr>
           <w:i/>
@@ -2836,13 +2807,8 @@
         </w:rPr>
         <w:t xml:space="preserve"> </w:t>
       </w:r>
-      <w:proofErr w:type="spellStart"/>
-      <w:r>
-        <w:t>y</w:t>
-      </w:r>
-      <w:proofErr w:type="spellEnd"/>
-      <w:r>
-        <w:t xml:space="preserve"> el error cometido en </w:t>
+      <w:r>
+        <w:t xml:space="preserve">y el error cometido en </w:t>
       </w:r>
       <m:oMath>
         <m:r>
@@ -3327,11 +3293,9 @@
       <w:r>
         <w:t xml:space="preserve"> </w:t>
       </w:r>
-      <w:proofErr w:type="spellStart"/>
       <w:r>
         <w:t>y</w:t>
       </w:r>
-      <w:proofErr w:type="spellEnd"/>
       <w:r>
         <w:t xml:space="preserve"> </w:t>
       </w:r>
@@ -4145,15 +4109,7 @@
         <w:t>y</w:t>
       </w:r>
       <w:r>
-        <w:t xml:space="preserve"> </w:t>
-      </w:r>
-      <w:proofErr w:type="spellStart"/>
-      <w:r>
-        <w:t>y</w:t>
-      </w:r>
-      <w:proofErr w:type="spellEnd"/>
-      <w:r>
-        <w:t xml:space="preserve"> </w:t>
+        <w:t xml:space="preserve"> y </w:t>
       </w:r>
       <w:r>
         <w:t>de</w:t>
@@ -4768,7 +4724,6 @@
       <w:r>
         <w:t xml:space="preserve">Se inicializa la matriz </w:t>
       </w:r>
-      <w:proofErr w:type="spellStart"/>
       <w:r>
         <w:rPr>
           <w:i/>
@@ -4776,7 +4731,6 @@
         </w:rPr>
         <w:t>Qk</w:t>
       </w:r>
-      <w:proofErr w:type="spellEnd"/>
       <w:r>
         <w:t xml:space="preserve"> correspondiente </w:t>
       </w:r>
@@ -5025,43 +4979,25 @@
       <w:r>
         <w:t xml:space="preserve"> el robot con la función </w:t>
       </w:r>
-      <w:proofErr w:type="spellStart"/>
       <w:r>
         <w:rPr>
           <w:i/>
           <w:iCs/>
         </w:rPr>
-        <w:t>apoloMoveMRobot</w:t>
-      </w:r>
-      <w:proofErr w:type="spellEnd"/>
+        <w:t>apoloMoveMRobot()</w:t>
+      </w:r>
+      <w:r>
+        <w:t xml:space="preserve"> y se comprueba </w:t>
+      </w:r>
+      <w:r>
+        <w:t xml:space="preserve">el número de balizas que el láser detecta con la función </w:t>
+      </w:r>
       <w:r>
         <w:rPr>
           <w:i/>
           <w:iCs/>
         </w:rPr>
-        <w:t>()</w:t>
-      </w:r>
-      <w:r>
-        <w:t xml:space="preserve"> y se comprueba </w:t>
-      </w:r>
-      <w:r>
-        <w:t xml:space="preserve">el número de balizas que el láser detecta con la función </w:t>
-      </w:r>
-      <w:proofErr w:type="spellStart"/>
-      <w:r>
-        <w:rPr>
-          <w:i/>
-          <w:iCs/>
-        </w:rPr>
-        <w:t>apoloGetLaserLandMarks</w:t>
-      </w:r>
-      <w:proofErr w:type="spellEnd"/>
-      <w:r>
-        <w:rPr>
-          <w:i/>
-          <w:iCs/>
-        </w:rPr>
-        <w:t>()</w:t>
+        <w:t>apoloGetLaserLandMarks()</w:t>
       </w:r>
       <w:r>
         <w:t>.</w:t>
@@ -8398,21 +8334,12 @@
       <w:r>
         <w:t xml:space="preserve">como la función </w:t>
       </w:r>
-      <w:proofErr w:type="spellStart"/>
       <w:r>
         <w:rPr>
           <w:i/>
           <w:iCs/>
         </w:rPr>
-        <w:t>apoloGetLaserLandMarks</w:t>
-      </w:r>
-      <w:proofErr w:type="spellEnd"/>
-      <w:r>
-        <w:rPr>
-          <w:i/>
-          <w:iCs/>
-        </w:rPr>
-        <w:t>()</w:t>
+        <w:t>apoloGetLaserLandMarks()</w:t>
       </w:r>
       <w:r>
         <w:t xml:space="preserve"> también obtiene el “id” de</w:t>
@@ -9743,21 +9670,12 @@
       <w:r>
         <w:t xml:space="preserve"> real del robot obtenida con la función </w:t>
       </w:r>
-      <w:proofErr w:type="spellStart"/>
       <w:r>
         <w:rPr>
           <w:i/>
           <w:iCs/>
         </w:rPr>
-        <w:t>apoloGetLocation</w:t>
-      </w:r>
-      <w:proofErr w:type="spellEnd"/>
-      <w:r>
-        <w:rPr>
-          <w:i/>
-          <w:iCs/>
-        </w:rPr>
-        <w:t>()</w:t>
+        <w:t>apoloGetLocation()</w:t>
       </w:r>
       <w:r>
         <w:t>.</w:t>
@@ -10003,15 +9921,7 @@
         <w:t>V</w:t>
       </w:r>
       <w:r>
-        <w:t xml:space="preserve">arianza de x, y </w:t>
-      </w:r>
-      <w:proofErr w:type="spellStart"/>
-      <w:r>
-        <w:t>y</w:t>
-      </w:r>
-      <w:proofErr w:type="spellEnd"/>
-      <w:r>
-        <w:t xml:space="preserve"> theta durante las 500 iteraciones del bucle.</w:t>
+        <w:t>arianza de x, y y theta durante las 500 iteraciones del bucle.</w:t>
       </w:r>
     </w:p>
     <w:p>
@@ -10049,33 +9959,8 @@
           <w:i/>
           <w:iCs/>
         </w:rPr>
-        <w:t xml:space="preserve">Pure </w:t>
-      </w:r>
-      <w:proofErr w:type="spellStart"/>
-      <w:r>
-        <w:rPr>
-          <w:i/>
-          <w:iCs/>
-        </w:rPr>
-        <w:t>Pursuit</w:t>
-      </w:r>
-      <w:proofErr w:type="spellEnd"/>
-      <w:r>
-        <w:rPr>
-          <w:i/>
-          <w:iCs/>
-        </w:rPr>
-        <w:t xml:space="preserve"> </w:t>
-      </w:r>
-      <w:proofErr w:type="spellStart"/>
-      <w:r>
-        <w:rPr>
-          <w:i/>
-          <w:iCs/>
-        </w:rPr>
-        <w:t>Algorithm</w:t>
-      </w:r>
-      <w:proofErr w:type="spellEnd"/>
+        <w:t>Pure Pursuit Algorithm</w:t>
+      </w:r>
       <w:r>
         <w:t>” y está implementado el Matlab, lo cual facilita su implementación en el trabajo.</w:t>
       </w:r>
@@ -10113,33 +9998,8 @@
           <w:i/>
           <w:iCs/>
         </w:rPr>
-        <w:t>look-</w:t>
-      </w:r>
-      <w:proofErr w:type="spellStart"/>
-      <w:r>
-        <w:rPr>
-          <w:i/>
-          <w:iCs/>
-        </w:rPr>
-        <w:t>ahead</w:t>
-      </w:r>
-      <w:proofErr w:type="spellEnd"/>
-      <w:r>
-        <w:rPr>
-          <w:i/>
-          <w:iCs/>
-        </w:rPr>
-        <w:t xml:space="preserve"> </w:t>
-      </w:r>
-      <w:proofErr w:type="spellStart"/>
-      <w:r>
-        <w:rPr>
-          <w:i/>
-          <w:iCs/>
-        </w:rPr>
-        <w:t>distance</w:t>
-      </w:r>
-      <w:proofErr w:type="spellEnd"/>
+        <w:t>look-ahead distance</w:t>
+      </w:r>
       <w:r>
         <w:t>”. La determinación de este punto se hace a partir de cálculos geométricos.</w:t>
       </w:r>
@@ -10166,103 +10026,69 @@
           <w:i/>
           <w:iCs/>
         </w:rPr>
-        <w:t>look-</w:t>
-      </w:r>
-      <w:proofErr w:type="spellStart"/>
+        <w:t>look-ahead</w:t>
+      </w:r>
+      <w:r>
+        <w:t>” y la velocidad de avance.</w:t>
+      </w:r>
+    </w:p>
+    <w:p>
+      <w:pPr>
+        <w:pStyle w:val="Ttulo2"/>
+      </w:pPr>
+      <w:bookmarkStart w:id="7" w:name="_Toc61568865"/>
+      <w:r>
+        <w:t>Implementación del algoritmo pure pursuit</w:t>
+      </w:r>
+      <w:bookmarkEnd w:id="7"/>
+    </w:p>
+    <w:p>
+      <w:r>
+        <w:t>La programación de este algoritmo es sencilla ya que existe una clase en Matlab denominada “</w:t>
+      </w:r>
       <w:r>
         <w:rPr>
           <w:i/>
           <w:iCs/>
         </w:rPr>
-        <w:t>ahead</w:t>
-      </w:r>
-      <w:proofErr w:type="spellEnd"/>
-      <w:r>
-        <w:t>” y la velocidad de avance.</w:t>
-      </w:r>
-    </w:p>
-    <w:p>
-      <w:pPr>
-        <w:pStyle w:val="Ttulo2"/>
-      </w:pPr>
-      <w:bookmarkStart w:id="7" w:name="_Toc61568865"/>
-      <w:r>
-        <w:t xml:space="preserve">Implementación del algoritmo pure </w:t>
-      </w:r>
-      <w:proofErr w:type="spellStart"/>
-      <w:r>
-        <w:t>pursuit</w:t>
-      </w:r>
-      <w:bookmarkEnd w:id="7"/>
-      <w:proofErr w:type="spellEnd"/>
-    </w:p>
-    <w:p>
-      <w:r>
-        <w:t>La programación de este algoritmo es sencilla ya que existe una clase en Matlab denominada “</w:t>
-      </w:r>
-      <w:proofErr w:type="spellStart"/>
+        <w:t>controllerPurePursuit</w:t>
+      </w:r>
+      <w:r>
+        <w:t xml:space="preserve">” que contiene los métodos para la estimación de la velocidad angular que debe tener el robot. </w:t>
+      </w:r>
+    </w:p>
+    <w:p>
+      <w:r>
+        <w:t>Los parámetros que hay que definir para inicializar el controlador son: la trayectoria, la velocidad angular máxima, la velocidad de avance del robot y la distancia “</w:t>
+      </w:r>
       <w:r>
         <w:rPr>
           <w:i/>
           <w:iCs/>
         </w:rPr>
-        <w:t>controllerPurePursuit</w:t>
-      </w:r>
-      <w:proofErr w:type="spellEnd"/>
-      <w:r>
-        <w:t xml:space="preserve">” que contiene los métodos para la estimación de la velocidad angular que debe tener el robot. </w:t>
-      </w:r>
-    </w:p>
-    <w:p>
-      <w:r>
-        <w:t>Los parámetros que hay que definir para inicializar el controlador son: la trayectoria, la velocidad angular máxima, la velocidad de avance del robot y la distancia “</w:t>
-      </w:r>
-      <w:r>
+        <w:t>look-ahead</w:t>
+      </w:r>
+      <w:r>
+        <w:t>”. Además, hay que especificar el error máximo permitido, ya que el algoritmo programado no llega al punto deseado, sino que se queda en una zona del entorno.</w:t>
+      </w:r>
+    </w:p>
+    <w:p>
+      <w:pPr>
         <w:rPr>
           <w:i/>
           <w:iCs/>
         </w:rPr>
-        <w:t>look-</w:t>
-      </w:r>
-      <w:proofErr w:type="spellStart"/>
+      </w:pPr>
+      <w:r>
+        <w:t xml:space="preserve">Se ha generado una trayectoria sinusoidal que debe seguir el robot y se ha comprobado el funcionamiento del algoritmo variando los parámetros de velocidad lineal y distancia </w:t>
+      </w:r>
       <w:r>
         <w:rPr>
           <w:i/>
           <w:iCs/>
         </w:rPr>
-        <w:t>ahead</w:t>
-      </w:r>
-      <w:proofErr w:type="spellEnd"/>
-      <w:r>
-        <w:t>”. Además, hay que especificar el error máximo permitido, ya que el algoritmo programado no llega al punto deseado, sino que se queda en una zona del entorno.</w:t>
-      </w:r>
-    </w:p>
-    <w:p>
-      <w:pPr>
-        <w:rPr>
-          <w:i/>
-          <w:iCs/>
-        </w:rPr>
-      </w:pPr>
-      <w:r>
-        <w:t xml:space="preserve">Se ha generado una trayectoria sinusoidal que debe seguir el robot y se ha comprobado el funcionamiento del algoritmo variando los parámetros de velocidad lineal y distancia </w:t>
-      </w:r>
-      <w:r>
-        <w:rPr>
-          <w:i/>
-          <w:iCs/>
-        </w:rPr>
-        <w:t>look-</w:t>
-      </w:r>
-      <w:proofErr w:type="spellStart"/>
-      <w:r>
-        <w:rPr>
-          <w:i/>
-          <w:iCs/>
-        </w:rPr>
-        <w:t>ahead</w:t>
-      </w:r>
-      <w:proofErr w:type="spellEnd"/>
+        <w:t>look-ahead</w:t>
+      </w:r>
       <w:r>
         <w:t xml:space="preserve">, obteniéndose las trayectorias mostradas en la </w:t>
       </w:r>
@@ -10679,15 +10505,7 @@
     </w:p>
     <w:p>
       <w:r>
-        <w:t>El método RRT está basado en muestreo y está incluido en Matlab, facilitando su implementación para el trabajo. Además, presenta la gran ventaja de trabajar en el espacio de acciones en vez de en el espacio de estados, manteniendo las restricciones cinemático-dinámicas (</w:t>
-      </w:r>
-      <w:proofErr w:type="spellStart"/>
-      <w:r>
-        <w:t>kinodynamics</w:t>
-      </w:r>
-      <w:proofErr w:type="spellEnd"/>
-      <w:r>
-        <w:t>) del robot no holonómico con el que se trabaja. Esto último asegura que los puntos generados por la trayectoria se pueden alcanzar.</w:t>
+        <w:t>El método RRT está basado en muestreo y está incluido en Matlab, facilitando su implementación para el trabajo. Además, presenta la gran ventaja de trabajar en el espacio de acciones en vez de en el espacio de estados, manteniendo las restricciones del robot no holonómico con el que se trabaja. Esto último asegura que los puntos generados por la trayectoria se pueden alcanzar.</w:t>
       </w:r>
     </w:p>
     <w:p>
@@ -10989,7 +10807,13 @@
     <w:p>
       <w:r>
         <w:lastRenderedPageBreak/>
-        <w:t>Pese a que el algoritmo necesita un menor tiempo de ejecución si se escogen valores mayores de tamaño máximo de arista del árbol, se ha decidido elegir un valor de 0.2 m para reducir la posibilidad de que el robot quede atrapado debido a sus restricciones cinemático-dinámicas.</w:t>
+        <w:t>Pese a que el algoritmo necesita un menor tiempo de ejecución si se escogen valores mayores de tamaño máximo de arista del árbol, se ha decidido elegir un valor de 0.2 m para reducir la posibilidad de que el robot quede atrapado debido a su</w:t>
+      </w:r>
+      <w:r>
+        <w:t xml:space="preserve"> naturaleza no holonómica</w:t>
+      </w:r>
+      <w:r>
+        <w:t>.</w:t>
       </w:r>
     </w:p>
     <w:p>
@@ -11061,13 +10885,8 @@
             <w:pPr>
               <w:jc w:val="center"/>
             </w:pPr>
-            <w:proofErr w:type="spellStart"/>
-            <w:r>
-              <w:t>Nº</w:t>
-            </w:r>
-            <w:proofErr w:type="spellEnd"/>
-            <w:r>
-              <w:t xml:space="preserve"> </w:t>
+            <w:r>
+              <w:t xml:space="preserve">Nº </w:t>
             </w:r>
             <w:r>
               <w:t>Prueba</w:t>
@@ -11543,15 +11362,7 @@
     </w:p>
     <w:p>
       <w:r>
-        <w:t>El primer paso es la inicialización de los distintos parámetros de cada bloque. En el filtro de Kalman se deben establecer los valores iniciales de las matrices de varianzas y covarianzas, la pose inicial del robot y la posición de las balizas. En cuanto al controlador, se inicializan los valores de la velocidad de avance y de la distancia look-</w:t>
-      </w:r>
-      <w:proofErr w:type="spellStart"/>
-      <w:r>
-        <w:t>ahead</w:t>
-      </w:r>
-      <w:proofErr w:type="spellEnd"/>
-      <w:r>
-        <w:t>. Para la inicialización del planificador hay que cargar el mapa del entorno y el ancho del robot para su ensanchamiento.</w:t>
+        <w:t>El primer paso es la inicialización de los distintos parámetros de cada bloque. En el filtro de Kalman se deben establecer los valores iniciales de las matrices de varianzas y covarianzas, la pose inicial del robot y la posición de las balizas. En cuanto al controlador, se inicializan los valores de la velocidad de avance y de la distancia look-ahead. Para la inicialización del planificador hay que cargar el mapa del entorno y el ancho del robot para su ensanchamiento.</w:t>
       </w:r>
     </w:p>
     <w:p>
@@ -11912,319 +11723,11 @@
         <w:rPr>
           <w:noProof/>
         </w:rPr>
-        <mc:AlternateContent>
-          <mc:Choice Requires="wps">
-            <w:drawing>
-              <wp:anchor distT="0" distB="0" distL="114300" distR="114300" simplePos="0" relativeHeight="251668480" behindDoc="0" locked="0" layoutInCell="1" allowOverlap="1" wp14:anchorId="31E6925C" wp14:editId="46ACBBF9">
-                <wp:simplePos x="0" y="0"/>
-                <wp:positionH relativeFrom="margin">
-                  <wp:posOffset>3158766</wp:posOffset>
-                </wp:positionH>
-                <wp:positionV relativeFrom="paragraph">
-                  <wp:posOffset>1320165</wp:posOffset>
-                </wp:positionV>
-                <wp:extent cx="0" cy="57925"/>
-                <wp:effectExtent l="0" t="0" r="38100" b="18415"/>
-                <wp:wrapNone/>
-                <wp:docPr id="22" name="Conector recto 22"/>
-                <wp:cNvGraphicFramePr/>
-                <a:graphic xmlns:a="http://schemas.openxmlformats.org/drawingml/2006/main">
-                  <a:graphicData uri="http://schemas.microsoft.com/office/word/2010/wordprocessingShape">
-                    <wps:wsp>
-                      <wps:cNvCnPr/>
-                      <wps:spPr>
-                        <a:xfrm flipV="1">
-                          <a:off x="0" y="0"/>
-                          <a:ext cx="0" cy="57925"/>
-                        </a:xfrm>
-                        <a:prstGeom prst="line">
-                          <a:avLst/>
-                        </a:prstGeom>
-                        <a:ln>
-                          <a:solidFill>
-                            <a:schemeClr val="bg2">
-                              <a:lumMod val="50000"/>
-                            </a:schemeClr>
-                          </a:solidFill>
-                        </a:ln>
-                      </wps:spPr>
-                      <wps:style>
-                        <a:lnRef idx="1">
-                          <a:schemeClr val="dk1"/>
-                        </a:lnRef>
-                        <a:fillRef idx="0">
-                          <a:schemeClr val="dk1"/>
-                        </a:fillRef>
-                        <a:effectRef idx="0">
-                          <a:schemeClr val="dk1"/>
-                        </a:effectRef>
-                        <a:fontRef idx="minor">
-                          <a:schemeClr val="tx1"/>
-                        </a:fontRef>
-                      </wps:style>
-                      <wps:bodyPr/>
-                    </wps:wsp>
-                  </a:graphicData>
-                </a:graphic>
-                <wp14:sizeRelH relativeFrom="margin">
-                  <wp14:pctWidth>0</wp14:pctWidth>
-                </wp14:sizeRelH>
-                <wp14:sizeRelV relativeFrom="margin">
-                  <wp14:pctHeight>0</wp14:pctHeight>
-                </wp14:sizeRelV>
-              </wp:anchor>
-            </w:drawing>
-          </mc:Choice>
-          <mc:Fallback>
-            <w:pict>
-              <v:line w14:anchorId="301F9990" id="Conector recto 22" o:spid="_x0000_s1026" style="position:absolute;flip:y;z-index:251668480;visibility:visible;mso-wrap-style:square;mso-width-percent:0;mso-height-percent:0;mso-wrap-distance-left:9pt;mso-wrap-distance-top:0;mso-wrap-distance-right:9pt;mso-wrap-distance-bottom:0;mso-position-horizontal:absolute;mso-position-horizontal-relative:margin;mso-position-vertical:absolute;mso-position-vertical-relative:text;mso-width-percent:0;mso-height-percent:0;mso-width-relative:margin;mso-height-relative:margin" from="248.7pt,103.95pt" to="248.7pt,108.5pt" o:gfxdata="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" strokecolor="#747070 [1614]" strokeweight=".5pt">
-                <v:stroke joinstyle="miter"/>
-                <w10:wrap anchorx="margin"/>
-              </v:line>
-            </w:pict>
-          </mc:Fallback>
-        </mc:AlternateContent>
-      </w:r>
-      <w:r>
-        <w:rPr>
-          <w:noProof/>
-        </w:rPr>
-        <mc:AlternateContent>
-          <mc:Choice Requires="wps">
-            <w:drawing>
-              <wp:anchor distT="0" distB="0" distL="114300" distR="114300" simplePos="0" relativeHeight="251664384" behindDoc="0" locked="0" layoutInCell="1" allowOverlap="1" wp14:anchorId="40B5949E" wp14:editId="4B768509">
-                <wp:simplePos x="0" y="0"/>
-                <wp:positionH relativeFrom="margin">
-                  <wp:posOffset>3108960</wp:posOffset>
-                </wp:positionH>
-                <wp:positionV relativeFrom="paragraph">
-                  <wp:posOffset>3903345</wp:posOffset>
-                </wp:positionV>
-                <wp:extent cx="0" cy="57925"/>
-                <wp:effectExtent l="0" t="0" r="38100" b="18415"/>
-                <wp:wrapNone/>
-                <wp:docPr id="17" name="Conector recto 17"/>
-                <wp:cNvGraphicFramePr/>
-                <a:graphic xmlns:a="http://schemas.openxmlformats.org/drawingml/2006/main">
-                  <a:graphicData uri="http://schemas.microsoft.com/office/word/2010/wordprocessingShape">
-                    <wps:wsp>
-                      <wps:cNvCnPr/>
-                      <wps:spPr>
-                        <a:xfrm flipV="1">
-                          <a:off x="0" y="0"/>
-                          <a:ext cx="0" cy="57925"/>
-                        </a:xfrm>
-                        <a:prstGeom prst="line">
-                          <a:avLst/>
-                        </a:prstGeom>
-                        <a:ln>
-                          <a:solidFill>
-                            <a:schemeClr val="bg2">
-                              <a:lumMod val="50000"/>
-                            </a:schemeClr>
-                          </a:solidFill>
-                        </a:ln>
-                      </wps:spPr>
-                      <wps:style>
-                        <a:lnRef idx="1">
-                          <a:schemeClr val="dk1"/>
-                        </a:lnRef>
-                        <a:fillRef idx="0">
-                          <a:schemeClr val="dk1"/>
-                        </a:fillRef>
-                        <a:effectRef idx="0">
-                          <a:schemeClr val="dk1"/>
-                        </a:effectRef>
-                        <a:fontRef idx="minor">
-                          <a:schemeClr val="tx1"/>
-                        </a:fontRef>
-                      </wps:style>
-                      <wps:bodyPr/>
-                    </wps:wsp>
-                  </a:graphicData>
-                </a:graphic>
-                <wp14:sizeRelH relativeFrom="margin">
-                  <wp14:pctWidth>0</wp14:pctWidth>
-                </wp14:sizeRelH>
-                <wp14:sizeRelV relativeFrom="margin">
-                  <wp14:pctHeight>0</wp14:pctHeight>
-                </wp14:sizeRelV>
-              </wp:anchor>
-            </w:drawing>
-          </mc:Choice>
-          <mc:Fallback>
-            <w:pict>
-              <v:line w14:anchorId="2D1F9875" id="Conector recto 17" o:spid="_x0000_s1026" style="position:absolute;flip:y;z-index:251664384;visibility:visible;mso-wrap-style:square;mso-width-percent:0;mso-height-percent:0;mso-wrap-distance-left:9pt;mso-wrap-distance-top:0;mso-wrap-distance-right:9pt;mso-wrap-distance-bottom:0;mso-position-horizontal:absolute;mso-position-horizontal-relative:margin;mso-position-vertical:absolute;mso-position-vertical-relative:text;mso-width-percent:0;mso-height-percent:0;mso-width-relative:margin;mso-height-relative:margin" from="244.8pt,307.35pt" to="244.8pt,311.9pt" o:gfxdata="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" strokecolor="#747070 [1614]" strokeweight=".5pt">
-                <v:stroke joinstyle="miter"/>
-                <w10:wrap anchorx="margin"/>
-              </v:line>
-            </w:pict>
-          </mc:Fallback>
-        </mc:AlternateContent>
-      </w:r>
-      <w:r>
-        <w:rPr>
-          <w:noProof/>
-        </w:rPr>
-        <mc:AlternateContent>
-          <mc:Choice Requires="wps">
-            <w:drawing>
-              <wp:anchor distT="0" distB="0" distL="114300" distR="114300" simplePos="0" relativeHeight="251662336" behindDoc="0" locked="0" layoutInCell="1" allowOverlap="1" wp14:anchorId="41E9B5ED" wp14:editId="6BDCD0B2">
-                <wp:simplePos x="0" y="0"/>
-                <wp:positionH relativeFrom="margin">
-                  <wp:posOffset>232410</wp:posOffset>
-                </wp:positionH>
-                <wp:positionV relativeFrom="paragraph">
-                  <wp:posOffset>3903980</wp:posOffset>
-                </wp:positionV>
-                <wp:extent cx="0" cy="57925"/>
-                <wp:effectExtent l="0" t="0" r="38100" b="18415"/>
-                <wp:wrapNone/>
-                <wp:docPr id="208" name="Conector recto 208"/>
-                <wp:cNvGraphicFramePr/>
-                <a:graphic xmlns:a="http://schemas.openxmlformats.org/drawingml/2006/main">
-                  <a:graphicData uri="http://schemas.microsoft.com/office/word/2010/wordprocessingShape">
-                    <wps:wsp>
-                      <wps:cNvCnPr/>
-                      <wps:spPr>
-                        <a:xfrm flipV="1">
-                          <a:off x="0" y="0"/>
-                          <a:ext cx="0" cy="57925"/>
-                        </a:xfrm>
-                        <a:prstGeom prst="line">
-                          <a:avLst/>
-                        </a:prstGeom>
-                        <a:ln>
-                          <a:solidFill>
-                            <a:schemeClr val="bg2">
-                              <a:lumMod val="50000"/>
-                            </a:schemeClr>
-                          </a:solidFill>
-                        </a:ln>
-                      </wps:spPr>
-                      <wps:style>
-                        <a:lnRef idx="1">
-                          <a:schemeClr val="dk1"/>
-                        </a:lnRef>
-                        <a:fillRef idx="0">
-                          <a:schemeClr val="dk1"/>
-                        </a:fillRef>
-                        <a:effectRef idx="0">
-                          <a:schemeClr val="dk1"/>
-                        </a:effectRef>
-                        <a:fontRef idx="minor">
-                          <a:schemeClr val="tx1"/>
-                        </a:fontRef>
-                      </wps:style>
-                      <wps:bodyPr/>
-                    </wps:wsp>
-                  </a:graphicData>
-                </a:graphic>
-                <wp14:sizeRelH relativeFrom="margin">
-                  <wp14:pctWidth>0</wp14:pctWidth>
-                </wp14:sizeRelH>
-                <wp14:sizeRelV relativeFrom="margin">
-                  <wp14:pctHeight>0</wp14:pctHeight>
-                </wp14:sizeRelV>
-              </wp:anchor>
-            </w:drawing>
-          </mc:Choice>
-          <mc:Fallback>
-            <w:pict>
-              <v:line w14:anchorId="37A70107" id="Conector recto 208" o:spid="_x0000_s1026" style="position:absolute;flip:y;z-index:251662336;visibility:visible;mso-wrap-style:square;mso-width-percent:0;mso-height-percent:0;mso-wrap-distance-left:9pt;mso-wrap-distance-top:0;mso-wrap-distance-right:9pt;mso-wrap-distance-bottom:0;mso-position-horizontal:absolute;mso-position-horizontal-relative:margin;mso-position-vertical:absolute;mso-position-vertical-relative:text;mso-width-percent:0;mso-height-percent:0;mso-width-relative:margin;mso-height-relative:margin" from="18.3pt,307.4pt" to="18.3pt,311.95pt" o:gfxdata="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" strokecolor="#747070 [1614]" strokeweight=".5pt">
-                <v:stroke joinstyle="miter"/>
-                <w10:wrap anchorx="margin"/>
-              </v:line>
-            </w:pict>
-          </mc:Fallback>
-        </mc:AlternateContent>
-      </w:r>
-      <w:r>
-        <w:rPr>
-          <w:noProof/>
-        </w:rPr>
-        <mc:AlternateContent>
-          <mc:Choice Requires="wps">
-            <w:drawing>
-              <wp:anchor distT="0" distB="0" distL="114300" distR="114300" simplePos="0" relativeHeight="251666432" behindDoc="0" locked="0" layoutInCell="1" allowOverlap="1" wp14:anchorId="05DA33A0" wp14:editId="33BE23DF">
-                <wp:simplePos x="0" y="0"/>
-                <wp:positionH relativeFrom="margin">
-                  <wp:posOffset>274637</wp:posOffset>
-                </wp:positionH>
-                <wp:positionV relativeFrom="paragraph">
-                  <wp:posOffset>1321435</wp:posOffset>
-                </wp:positionV>
-                <wp:extent cx="0" cy="57925"/>
-                <wp:effectExtent l="0" t="0" r="38100" b="18415"/>
-                <wp:wrapNone/>
-                <wp:docPr id="21" name="Conector recto 21"/>
-                <wp:cNvGraphicFramePr/>
-                <a:graphic xmlns:a="http://schemas.openxmlformats.org/drawingml/2006/main">
-                  <a:graphicData uri="http://schemas.microsoft.com/office/word/2010/wordprocessingShape">
-                    <wps:wsp>
-                      <wps:cNvCnPr/>
-                      <wps:spPr>
-                        <a:xfrm flipV="1">
-                          <a:off x="0" y="0"/>
-                          <a:ext cx="0" cy="57925"/>
-                        </a:xfrm>
-                        <a:prstGeom prst="line">
-                          <a:avLst/>
-                        </a:prstGeom>
-                        <a:ln>
-                          <a:solidFill>
-                            <a:schemeClr val="bg2">
-                              <a:lumMod val="50000"/>
-                            </a:schemeClr>
-                          </a:solidFill>
-                        </a:ln>
-                      </wps:spPr>
-                      <wps:style>
-                        <a:lnRef idx="1">
-                          <a:schemeClr val="dk1"/>
-                        </a:lnRef>
-                        <a:fillRef idx="0">
-                          <a:schemeClr val="dk1"/>
-                        </a:fillRef>
-                        <a:effectRef idx="0">
-                          <a:schemeClr val="dk1"/>
-                        </a:effectRef>
-                        <a:fontRef idx="minor">
-                          <a:schemeClr val="tx1"/>
-                        </a:fontRef>
-                      </wps:style>
-                      <wps:bodyPr/>
-                    </wps:wsp>
-                  </a:graphicData>
-                </a:graphic>
-                <wp14:sizeRelH relativeFrom="margin">
-                  <wp14:pctWidth>0</wp14:pctWidth>
-                </wp14:sizeRelH>
-                <wp14:sizeRelV relativeFrom="margin">
-                  <wp14:pctHeight>0</wp14:pctHeight>
-                </wp14:sizeRelV>
-              </wp:anchor>
-            </w:drawing>
-          </mc:Choice>
-          <mc:Fallback>
-            <w:pict>
-              <v:line w14:anchorId="70FB2B86" id="Conector recto 21" o:spid="_x0000_s1026" style="position:absolute;flip:y;z-index:251666432;visibility:visible;mso-wrap-style:square;mso-width-percent:0;mso-height-percent:0;mso-wrap-distance-left:9pt;mso-wrap-distance-top:0;mso-wrap-distance-right:9pt;mso-wrap-distance-bottom:0;mso-position-horizontal:absolute;mso-position-horizontal-relative:margin;mso-position-vertical:absolute;mso-position-vertical-relative:text;mso-width-percent:0;mso-height-percent:0;mso-width-relative:margin;mso-height-relative:margin" from="21.6pt,104.05pt" to="21.6pt,108.6pt" o:gfxdata="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" strokecolor="#747070 [1614]" strokeweight=".5pt">
-                <v:stroke joinstyle="miter"/>
-                <w10:wrap anchorx="margin"/>
-              </v:line>
-            </w:pict>
-          </mc:Fallback>
-        </mc:AlternateContent>
-      </w:r>
-      <w:r>
-        <w:rPr>
-          <w:noProof/>
-        </w:rPr>
         <w:drawing>
-          <wp:inline distT="0" distB="0" distL="0" distR="0" wp14:anchorId="3C80F68F" wp14:editId="6D881F73">
-            <wp:extent cx="5828354" cy="5233917"/>
-            <wp:effectExtent l="0" t="0" r="1270" b="5080"/>
-            <wp:docPr id="204" name="Imagen 204"/>
+          <wp:inline distT="0" distB="0" distL="0" distR="0" wp14:anchorId="12AEC5FE" wp14:editId="21DB5E24">
+            <wp:extent cx="5885799" cy="5311472"/>
+            <wp:effectExtent l="0" t="0" r="1270" b="3810"/>
+            <wp:docPr id="6" name="Imagen 6"/>
             <wp:cNvGraphicFramePr>
               <a:graphicFrameLocks xmlns:a="http://schemas.openxmlformats.org/drawingml/2006/main" noChangeAspect="1"/>
             </wp:cNvGraphicFramePr>
@@ -12244,7 +11747,7 @@
                   <pic:spPr>
                     <a:xfrm>
                       <a:off x="0" y="0"/>
-                      <a:ext cx="5839081" cy="5243550"/>
+                      <a:ext cx="5895091" cy="5319857"/>
                     </a:xfrm>
                     <a:prstGeom prst="rect">
                       <a:avLst/>

</xml_diff>